<commit_message>
corp to corp card
</commit_message>
<xml_diff>
--- a/Designtekniker på testfall .docx
+++ b/Designtekniker på testfall .docx
@@ -21,7 +21,12 @@
       <w:pPr>
         <w:pStyle w:val="Normal"/>
         <w:rPr>
-          <w:rFonts w:ascii="Arial" w:hAnsi="Arial"/>
+          <w:sz w:val="24"/>
+          <w:sz w:val="24"/>
+          <w:szCs w:val="24"/>
+          <w:rFonts w:ascii="Arial" w:hAnsi="Arial" w:eastAsia="SimSun" w:cs="Lucida Sans"/>
+          <w:color w:val="00000A"/>
+          <w:lang w:val="en-US" w:eastAsia="zh-CN" w:bidi="hi-IN"/>
         </w:rPr>
       </w:pPr>
       <w:r>
@@ -50,7 +55,12 @@
       <w:pPr>
         <w:pStyle w:val="Normal"/>
         <w:rPr>
-          <w:rFonts w:ascii="Arial" w:hAnsi="Arial"/>
+          <w:sz w:val="24"/>
+          <w:sz w:val="24"/>
+          <w:szCs w:val="24"/>
+          <w:rFonts w:ascii="Arial" w:hAnsi="Arial" w:eastAsia="SimSun" w:cs="Lucida Sans"/>
+          <w:color w:val="00000A"/>
+          <w:lang w:val="en-US" w:eastAsia="zh-CN" w:bidi="hi-IN"/>
         </w:rPr>
       </w:pPr>
       <w:r>
@@ -64,7 +74,12 @@
       <w:pPr>
         <w:pStyle w:val="Normal"/>
         <w:rPr>
-          <w:rFonts w:ascii="Arial" w:hAnsi="Arial"/>
+          <w:sz w:val="24"/>
+          <w:sz w:val="24"/>
+          <w:szCs w:val="24"/>
+          <w:rFonts w:ascii="Arial" w:hAnsi="Arial" w:eastAsia="SimSun" w:cs="Lucida Sans"/>
+          <w:color w:val="00000A"/>
+          <w:lang w:val="en-US" w:eastAsia="zh-CN" w:bidi="hi-IN"/>
         </w:rPr>
       </w:pPr>
       <w:r>
@@ -130,40 +145,40 @@
       <w:tblPr>
         <w:tblW w:w="10260" w:type="dxa"/>
         <w:jc w:val="left"/>
-        <w:tblInd w:w="55" w:type="dxa"/>
+        <w:tblInd w:w="53" w:type="dxa"/>
         <w:tblBorders>
-          <w:top w:val="single" w:sz="2" w:space="0" w:color="000000"/>
-          <w:left w:val="single" w:sz="2" w:space="0" w:color="000000"/>
-          <w:bottom w:val="single" w:sz="2" w:space="0" w:color="000000"/>
-          <w:insideH w:val="single" w:sz="2" w:space="0" w:color="000000"/>
+          <w:top w:val="single" w:sz="2" w:space="0" w:color="000001"/>
+          <w:left w:val="single" w:sz="2" w:space="0" w:color="000001"/>
+          <w:bottom w:val="single" w:sz="2" w:space="0" w:color="000001"/>
+          <w:insideH w:val="single" w:sz="2" w:space="0" w:color="000001"/>
         </w:tblBorders>
         <w:tblCellMar>
           <w:top w:w="55" w:type="dxa"/>
-          <w:left w:w="54" w:type="dxa"/>
+          <w:left w:w="51" w:type="dxa"/>
           <w:bottom w:w="55" w:type="dxa"/>
           <w:right w:w="55" w:type="dxa"/>
         </w:tblCellMar>
       </w:tblPr>
       <w:tblGrid>
-        <w:gridCol w:w="1800"/>
-        <w:gridCol w:w="2880"/>
-        <w:gridCol w:w="2700"/>
-        <w:gridCol w:w="2880"/>
+        <w:gridCol w:w="1799"/>
+        <w:gridCol w:w="2879"/>
+        <w:gridCol w:w="2699"/>
+        <w:gridCol w:w="2882"/>
       </w:tblGrid>
       <w:tr>
         <w:trPr/>
         <w:tc>
           <w:tcPr>
-            <w:tcW w:w="1800" w:type="dxa"/>
+            <w:tcW w:w="1799" w:type="dxa"/>
             <w:tcBorders>
-              <w:top w:val="single" w:sz="2" w:space="0" w:color="000000"/>
-              <w:left w:val="single" w:sz="2" w:space="0" w:color="000000"/>
-              <w:bottom w:val="single" w:sz="2" w:space="0" w:color="000000"/>
-              <w:insideH w:val="single" w:sz="2" w:space="0" w:color="000000"/>
+              <w:top w:val="single" w:sz="2" w:space="0" w:color="000001"/>
+              <w:left w:val="single" w:sz="2" w:space="0" w:color="000001"/>
+              <w:bottom w:val="single" w:sz="2" w:space="0" w:color="000001"/>
+              <w:insideH w:val="single" w:sz="2" w:space="0" w:color="000001"/>
             </w:tcBorders>
             <w:shd w:fill="auto" w:val="clear"/>
             <w:tcMar>
-              <w:left w:w="54" w:type="dxa"/>
+              <w:left w:w="51" w:type="dxa"/>
             </w:tcMar>
           </w:tcPr>
           <w:p>
@@ -185,16 +200,16 @@
         </w:tc>
         <w:tc>
           <w:tcPr>
-            <w:tcW w:w="2880" w:type="dxa"/>
+            <w:tcW w:w="2879" w:type="dxa"/>
             <w:tcBorders>
-              <w:top w:val="single" w:sz="2" w:space="0" w:color="000000"/>
-              <w:left w:val="single" w:sz="2" w:space="0" w:color="000000"/>
-              <w:bottom w:val="single" w:sz="2" w:space="0" w:color="000000"/>
-              <w:insideH w:val="single" w:sz="2" w:space="0" w:color="000000"/>
+              <w:top w:val="single" w:sz="2" w:space="0" w:color="000001"/>
+              <w:left w:val="single" w:sz="2" w:space="0" w:color="000001"/>
+              <w:bottom w:val="single" w:sz="2" w:space="0" w:color="000001"/>
+              <w:insideH w:val="single" w:sz="2" w:space="0" w:color="000001"/>
             </w:tcBorders>
             <w:shd w:fill="auto" w:val="clear"/>
             <w:tcMar>
-              <w:left w:w="54" w:type="dxa"/>
+              <w:left w:w="51" w:type="dxa"/>
             </w:tcMar>
           </w:tcPr>
           <w:p>
@@ -216,16 +231,16 @@
         </w:tc>
         <w:tc>
           <w:tcPr>
-            <w:tcW w:w="2700" w:type="dxa"/>
+            <w:tcW w:w="2699" w:type="dxa"/>
             <w:tcBorders>
-              <w:top w:val="single" w:sz="2" w:space="0" w:color="000000"/>
-              <w:left w:val="single" w:sz="2" w:space="0" w:color="000000"/>
-              <w:bottom w:val="single" w:sz="2" w:space="0" w:color="000000"/>
-              <w:insideH w:val="single" w:sz="2" w:space="0" w:color="000000"/>
+              <w:top w:val="single" w:sz="2" w:space="0" w:color="000001"/>
+              <w:left w:val="single" w:sz="2" w:space="0" w:color="000001"/>
+              <w:bottom w:val="single" w:sz="2" w:space="0" w:color="000001"/>
+              <w:insideH w:val="single" w:sz="2" w:space="0" w:color="000001"/>
             </w:tcBorders>
             <w:shd w:fill="auto" w:val="clear"/>
             <w:tcMar>
-              <w:left w:w="54" w:type="dxa"/>
+              <w:left w:w="51" w:type="dxa"/>
             </w:tcMar>
           </w:tcPr>
           <w:p>
@@ -247,18 +262,18 @@
         </w:tc>
         <w:tc>
           <w:tcPr>
-            <w:tcW w:w="2880" w:type="dxa"/>
+            <w:tcW w:w="2882" w:type="dxa"/>
             <w:tcBorders>
-              <w:top w:val="single" w:sz="2" w:space="0" w:color="000000"/>
-              <w:left w:val="single" w:sz="2" w:space="0" w:color="000000"/>
-              <w:bottom w:val="single" w:sz="2" w:space="0" w:color="000000"/>
-              <w:right w:val="single" w:sz="2" w:space="0" w:color="000000"/>
-              <w:insideH w:val="single" w:sz="2" w:space="0" w:color="000000"/>
-              <w:insideV w:val="single" w:sz="2" w:space="0" w:color="000000"/>
+              <w:top w:val="single" w:sz="2" w:space="0" w:color="000001"/>
+              <w:left w:val="single" w:sz="2" w:space="0" w:color="000001"/>
+              <w:bottom w:val="single" w:sz="2" w:space="0" w:color="000001"/>
+              <w:right w:val="single" w:sz="2" w:space="0" w:color="000001"/>
+              <w:insideH w:val="single" w:sz="2" w:space="0" w:color="000001"/>
+              <w:insideV w:val="single" w:sz="2" w:space="0" w:color="000001"/>
             </w:tcBorders>
             <w:shd w:fill="auto" w:val="clear"/>
             <w:tcMar>
-              <w:left w:w="54" w:type="dxa"/>
+              <w:left w:w="51" w:type="dxa"/>
             </w:tcMar>
           </w:tcPr>
           <w:p>
@@ -283,15 +298,16 @@
         <w:trPr/>
         <w:tc>
           <w:tcPr>
-            <w:tcW w:w="1800" w:type="dxa"/>
+            <w:tcW w:w="1799" w:type="dxa"/>
             <w:tcBorders>
-              <w:left w:val="single" w:sz="2" w:space="0" w:color="000000"/>
-              <w:bottom w:val="single" w:sz="2" w:space="0" w:color="000000"/>
-              <w:insideH w:val="single" w:sz="2" w:space="0" w:color="000000"/>
+              <w:top w:val="single" w:sz="2" w:space="0" w:color="000001"/>
+              <w:left w:val="single" w:sz="2" w:space="0" w:color="000001"/>
+              <w:bottom w:val="single" w:sz="2" w:space="0" w:color="000001"/>
+              <w:insideH w:val="single" w:sz="2" w:space="0" w:color="000001"/>
             </w:tcBorders>
             <w:shd w:fill="auto" w:val="clear"/>
             <w:tcMar>
-              <w:left w:w="54" w:type="dxa"/>
+              <w:left w:w="51" w:type="dxa"/>
             </w:tcMar>
           </w:tcPr>
           <w:p>
@@ -313,15 +329,16 @@
         </w:tc>
         <w:tc>
           <w:tcPr>
-            <w:tcW w:w="2880" w:type="dxa"/>
+            <w:tcW w:w="2879" w:type="dxa"/>
             <w:tcBorders>
-              <w:left w:val="single" w:sz="2" w:space="0" w:color="000000"/>
-              <w:bottom w:val="single" w:sz="2" w:space="0" w:color="000000"/>
-              <w:insideH w:val="single" w:sz="2" w:space="0" w:color="000000"/>
+              <w:top w:val="single" w:sz="2" w:space="0" w:color="000001"/>
+              <w:left w:val="single" w:sz="2" w:space="0" w:color="000001"/>
+              <w:bottom w:val="single" w:sz="2" w:space="0" w:color="000001"/>
+              <w:insideH w:val="single" w:sz="2" w:space="0" w:color="000001"/>
             </w:tcBorders>
             <w:shd w:fill="auto" w:val="clear"/>
             <w:tcMar>
-              <w:left w:w="54" w:type="dxa"/>
+              <w:left w:w="51" w:type="dxa"/>
             </w:tcMar>
           </w:tcPr>
           <w:p>
@@ -343,15 +360,16 @@
         </w:tc>
         <w:tc>
           <w:tcPr>
-            <w:tcW w:w="2700" w:type="dxa"/>
+            <w:tcW w:w="2699" w:type="dxa"/>
             <w:tcBorders>
-              <w:left w:val="single" w:sz="2" w:space="0" w:color="000000"/>
-              <w:bottom w:val="single" w:sz="2" w:space="0" w:color="000000"/>
-              <w:insideH w:val="single" w:sz="2" w:space="0" w:color="000000"/>
+              <w:top w:val="single" w:sz="2" w:space="0" w:color="000001"/>
+              <w:left w:val="single" w:sz="2" w:space="0" w:color="000001"/>
+              <w:bottom w:val="single" w:sz="2" w:space="0" w:color="000001"/>
+              <w:insideH w:val="single" w:sz="2" w:space="0" w:color="000001"/>
             </w:tcBorders>
             <w:shd w:fill="auto" w:val="clear"/>
             <w:tcMar>
-              <w:left w:w="54" w:type="dxa"/>
+              <w:left w:w="51" w:type="dxa"/>
             </w:tcMar>
           </w:tcPr>
           <w:p>
@@ -373,17 +391,18 @@
         </w:tc>
         <w:tc>
           <w:tcPr>
-            <w:tcW w:w="2880" w:type="dxa"/>
+            <w:tcW w:w="2882" w:type="dxa"/>
             <w:tcBorders>
-              <w:left w:val="single" w:sz="2" w:space="0" w:color="000000"/>
-              <w:bottom w:val="single" w:sz="2" w:space="0" w:color="000000"/>
-              <w:right w:val="single" w:sz="2" w:space="0" w:color="000000"/>
-              <w:insideH w:val="single" w:sz="2" w:space="0" w:color="000000"/>
-              <w:insideV w:val="single" w:sz="2" w:space="0" w:color="000000"/>
+              <w:top w:val="single" w:sz="2" w:space="0" w:color="000001"/>
+              <w:left w:val="single" w:sz="2" w:space="0" w:color="000001"/>
+              <w:bottom w:val="single" w:sz="2" w:space="0" w:color="000001"/>
+              <w:right w:val="single" w:sz="2" w:space="0" w:color="000001"/>
+              <w:insideH w:val="single" w:sz="2" w:space="0" w:color="000001"/>
+              <w:insideV w:val="single" w:sz="2" w:space="0" w:color="000001"/>
             </w:tcBorders>
             <w:shd w:fill="auto" w:val="clear"/>
             <w:tcMar>
-              <w:left w:w="54" w:type="dxa"/>
+              <w:left w:w="51" w:type="dxa"/>
             </w:tcMar>
           </w:tcPr>
           <w:p>
@@ -414,15 +433,16 @@
         <w:trPr/>
         <w:tc>
           <w:tcPr>
-            <w:tcW w:w="1800" w:type="dxa"/>
+            <w:tcW w:w="1799" w:type="dxa"/>
             <w:tcBorders>
-              <w:left w:val="single" w:sz="2" w:space="0" w:color="000000"/>
-              <w:bottom w:val="single" w:sz="2" w:space="0" w:color="000000"/>
-              <w:insideH w:val="single" w:sz="2" w:space="0" w:color="000000"/>
+              <w:top w:val="single" w:sz="2" w:space="0" w:color="000001"/>
+              <w:left w:val="single" w:sz="2" w:space="0" w:color="000001"/>
+              <w:bottom w:val="single" w:sz="2" w:space="0" w:color="000001"/>
+              <w:insideH w:val="single" w:sz="2" w:space="0" w:color="000001"/>
             </w:tcBorders>
             <w:shd w:fill="auto" w:val="clear"/>
             <w:tcMar>
-              <w:left w:w="54" w:type="dxa"/>
+              <w:left w:w="51" w:type="dxa"/>
             </w:tcMar>
           </w:tcPr>
           <w:p>
@@ -444,15 +464,16 @@
         </w:tc>
         <w:tc>
           <w:tcPr>
-            <w:tcW w:w="2880" w:type="dxa"/>
+            <w:tcW w:w="2879" w:type="dxa"/>
             <w:tcBorders>
-              <w:left w:val="single" w:sz="2" w:space="0" w:color="000000"/>
-              <w:bottom w:val="single" w:sz="2" w:space="0" w:color="000000"/>
-              <w:insideH w:val="single" w:sz="2" w:space="0" w:color="000000"/>
+              <w:top w:val="single" w:sz="2" w:space="0" w:color="000001"/>
+              <w:left w:val="single" w:sz="2" w:space="0" w:color="000001"/>
+              <w:bottom w:val="single" w:sz="2" w:space="0" w:color="000001"/>
+              <w:insideH w:val="single" w:sz="2" w:space="0" w:color="000001"/>
             </w:tcBorders>
             <w:shd w:fill="auto" w:val="clear"/>
             <w:tcMar>
-              <w:left w:w="54" w:type="dxa"/>
+              <w:left w:w="51" w:type="dxa"/>
             </w:tcMar>
           </w:tcPr>
           <w:p>
@@ -476,7 +497,12 @@
               <w:pStyle w:val="TableContents"/>
               <w:jc w:val="center"/>
               <w:rPr>
-                <w:rFonts w:ascii="Arial" w:hAnsi="Arial"/>
+                <w:sz w:val="24"/>
+                <w:sz w:val="24"/>
+                <w:szCs w:val="24"/>
+                <w:rFonts w:ascii="Arial" w:hAnsi="Arial" w:eastAsia="SimSun" w:cs="Lucida Sans"/>
+                <w:color w:val="00000A"/>
+                <w:lang w:val="en-US" w:eastAsia="zh-CN" w:bidi="hi-IN"/>
               </w:rPr>
             </w:pPr>
             <w:r>
@@ -507,7 +533,12 @@
               <w:pStyle w:val="TableContents"/>
               <w:jc w:val="left"/>
               <w:rPr>
-                <w:rFonts w:ascii="Arial" w:hAnsi="Arial"/>
+                <w:sz w:val="24"/>
+                <w:sz w:val="24"/>
+                <w:szCs w:val="24"/>
+                <w:rFonts w:ascii="Arial" w:hAnsi="Arial" w:eastAsia="SimSun" w:cs="Lucida Sans"/>
+                <w:color w:val="00000A"/>
+                <w:lang w:val="en-US" w:eastAsia="zh-CN" w:bidi="hi-IN"/>
               </w:rPr>
             </w:pPr>
             <w:r>
@@ -521,15 +552,36 @@
             <w:pPr>
               <w:pStyle w:val="TableContents"/>
               <w:jc w:val="left"/>
-              <w:rPr>
-                <w:rFonts w:ascii="Arial" w:hAnsi="Arial"/>
-              </w:rPr>
-            </w:pPr>
-            <w:r>
-              <w:rPr>
-                <w:rFonts w:ascii="Arial" w:hAnsi="Arial"/>
-              </w:rPr>
-              <w:t>3. Control corp's agendaPoints</w:t>
+            </w:pPr>
+            <w:r>
+              <w:rPr>
+                <w:rFonts w:ascii="Arial" w:hAnsi="Arial"/>
+              </w:rPr>
+              <w:t xml:space="preserve">3. Control </w:t>
+            </w:r>
+            <w:r>
+              <w:rPr>
+                <w:rFonts w:ascii="Arial" w:hAnsi="Arial"/>
+              </w:rPr>
+              <w:t xml:space="preserve">corp </w:t>
+            </w:r>
+            <w:r>
+              <w:rPr>
+                <w:rFonts w:ascii="Arial" w:hAnsi="Arial"/>
+              </w:rPr>
+              <w:t>c</w:t>
+            </w:r>
+            <w:r>
+              <w:rPr>
+                <w:rFonts w:ascii="Arial" w:hAnsi="Arial"/>
+              </w:rPr>
+              <w:t>ard's</w:t>
+            </w:r>
+            <w:r>
+              <w:rPr>
+                <w:rFonts w:ascii="Arial" w:hAnsi="Arial"/>
+              </w:rPr>
+              <w:t xml:space="preserve"> agendaPoints</w:t>
             </w:r>
             <w:r/>
           </w:p>
@@ -538,7 +590,12 @@
               <w:pStyle w:val="TableContents"/>
               <w:jc w:val="left"/>
               <w:rPr>
-                <w:rFonts w:ascii="Arial" w:hAnsi="Arial"/>
+                <w:sz w:val="24"/>
+                <w:sz w:val="24"/>
+                <w:szCs w:val="24"/>
+                <w:rFonts w:ascii="Arial" w:hAnsi="Arial" w:eastAsia="SimSun" w:cs="Lucida Sans"/>
+                <w:color w:val="00000A"/>
+                <w:lang w:val="en-US" w:eastAsia="zh-CN" w:bidi="hi-IN"/>
               </w:rPr>
             </w:pPr>
             <w:r>
@@ -569,7 +626,12 @@
               <w:pStyle w:val="TableContents"/>
               <w:jc w:val="left"/>
               <w:rPr>
-                <w:rFonts w:ascii="Arial" w:hAnsi="Arial"/>
+                <w:sz w:val="24"/>
+                <w:sz w:val="24"/>
+                <w:szCs w:val="24"/>
+                <w:rFonts w:ascii="Arial" w:hAnsi="Arial" w:eastAsia="SimSun" w:cs="Lucida Sans"/>
+                <w:color w:val="00000A"/>
+                <w:lang w:val="en-US" w:eastAsia="zh-CN" w:bidi="hi-IN"/>
               </w:rPr>
             </w:pPr>
             <w:r>
@@ -600,7 +662,12 @@
               <w:pStyle w:val="TableContents"/>
               <w:jc w:val="left"/>
               <w:rPr>
-                <w:rFonts w:ascii="Arial" w:hAnsi="Arial"/>
+                <w:sz w:val="24"/>
+                <w:sz w:val="24"/>
+                <w:szCs w:val="24"/>
+                <w:rFonts w:ascii="Arial" w:hAnsi="Arial" w:eastAsia="SimSun" w:cs="Lucida Sans"/>
+                <w:color w:val="00000A"/>
+                <w:lang w:val="en-US" w:eastAsia="zh-CN" w:bidi="hi-IN"/>
               </w:rPr>
             </w:pPr>
             <w:r>
@@ -631,7 +698,12 @@
               <w:pStyle w:val="TableContents"/>
               <w:jc w:val="left"/>
               <w:rPr>
-                <w:rFonts w:ascii="Arial" w:hAnsi="Arial"/>
+                <w:sz w:val="24"/>
+                <w:sz w:val="24"/>
+                <w:szCs w:val="24"/>
+                <w:rFonts w:ascii="Arial" w:hAnsi="Arial" w:eastAsia="SimSun" w:cs="Lucida Sans"/>
+                <w:color w:val="00000A"/>
+                <w:lang w:val="en-US" w:eastAsia="zh-CN" w:bidi="hi-IN"/>
               </w:rPr>
             </w:pPr>
             <w:r>
@@ -646,7 +718,12 @@
               <w:pStyle w:val="TableContents"/>
               <w:jc w:val="left"/>
               <w:rPr>
-                <w:rFonts w:ascii="Arial" w:hAnsi="Arial"/>
+                <w:sz w:val="24"/>
+                <w:sz w:val="24"/>
+                <w:szCs w:val="24"/>
+                <w:rFonts w:ascii="Arial" w:hAnsi="Arial" w:eastAsia="SimSun" w:cs="Lucida Sans"/>
+                <w:color w:val="00000A"/>
+                <w:lang w:val="en-US" w:eastAsia="zh-CN" w:bidi="hi-IN"/>
               </w:rPr>
             </w:pPr>
             <w:r>
@@ -675,15 +752,16 @@
         </w:tc>
         <w:tc>
           <w:tcPr>
-            <w:tcW w:w="2700" w:type="dxa"/>
+            <w:tcW w:w="2699" w:type="dxa"/>
             <w:tcBorders>
-              <w:left w:val="single" w:sz="2" w:space="0" w:color="000000"/>
-              <w:bottom w:val="single" w:sz="2" w:space="0" w:color="000000"/>
-              <w:insideH w:val="single" w:sz="2" w:space="0" w:color="000000"/>
+              <w:top w:val="single" w:sz="2" w:space="0" w:color="000001"/>
+              <w:left w:val="single" w:sz="2" w:space="0" w:color="000001"/>
+              <w:bottom w:val="single" w:sz="2" w:space="0" w:color="000001"/>
+              <w:insideH w:val="single" w:sz="2" w:space="0" w:color="000001"/>
             </w:tcBorders>
             <w:shd w:fill="auto" w:val="clear"/>
             <w:tcMar>
-              <w:left w:w="54" w:type="dxa"/>
+              <w:left w:w="51" w:type="dxa"/>
             </w:tcMar>
           </w:tcPr>
           <w:p>
@@ -707,22 +785,32 @@
               <w:pStyle w:val="TableContents"/>
               <w:jc w:val="center"/>
               <w:rPr>
-                <w:rFonts w:ascii="Arial" w:hAnsi="Arial"/>
-              </w:rPr>
-            </w:pPr>
-            <w:r>
-              <w:rPr>
-                <w:rFonts w:ascii="Arial" w:hAnsi="Arial"/>
-              </w:rPr>
-            </w:r>
-            <w:r/>
-          </w:p>
-          <w:p>
-            <w:pPr>
-              <w:pStyle w:val="TableContents"/>
-              <w:jc w:val="center"/>
-              <w:rPr>
-                <w:rFonts w:ascii="Arial" w:hAnsi="Arial"/>
+                <w:sz w:val="24"/>
+                <w:sz w:val="24"/>
+                <w:szCs w:val="24"/>
+                <w:rFonts w:ascii="Arial" w:hAnsi="Arial" w:eastAsia="SimSun" w:cs="Lucida Sans"/>
+                <w:color w:val="00000A"/>
+                <w:lang w:val="en-US" w:eastAsia="zh-CN" w:bidi="hi-IN"/>
+              </w:rPr>
+            </w:pPr>
+            <w:r>
+              <w:rPr>
+                <w:rFonts w:ascii="Arial" w:hAnsi="Arial"/>
+              </w:rPr>
+            </w:r>
+            <w:r/>
+          </w:p>
+          <w:p>
+            <w:pPr>
+              <w:pStyle w:val="TableContents"/>
+              <w:jc w:val="center"/>
+              <w:rPr>
+                <w:sz w:val="24"/>
+                <w:sz w:val="24"/>
+                <w:szCs w:val="24"/>
+                <w:rFonts w:ascii="Arial" w:hAnsi="Arial" w:eastAsia="SimSun" w:cs="Lucida Sans"/>
+                <w:color w:val="00000A"/>
+                <w:lang w:val="en-US" w:eastAsia="zh-CN" w:bidi="hi-IN"/>
               </w:rPr>
             </w:pPr>
             <w:r>
@@ -753,22 +841,32 @@
               <w:pStyle w:val="TableContents"/>
               <w:jc w:val="center"/>
               <w:rPr>
-                <w:rFonts w:ascii="Arial" w:hAnsi="Arial"/>
-              </w:rPr>
-            </w:pPr>
-            <w:r>
-              <w:rPr>
-                <w:rFonts w:ascii="Arial" w:hAnsi="Arial"/>
-              </w:rPr>
-            </w:r>
-            <w:r/>
-          </w:p>
-          <w:p>
-            <w:pPr>
-              <w:pStyle w:val="TableContents"/>
-              <w:jc w:val="center"/>
-              <w:rPr>
-                <w:rFonts w:ascii="Arial" w:hAnsi="Arial"/>
+                <w:sz w:val="24"/>
+                <w:sz w:val="24"/>
+                <w:szCs w:val="24"/>
+                <w:rFonts w:ascii="Arial" w:hAnsi="Arial" w:eastAsia="SimSun" w:cs="Lucida Sans"/>
+                <w:color w:val="00000A"/>
+                <w:lang w:val="en-US" w:eastAsia="zh-CN" w:bidi="hi-IN"/>
+              </w:rPr>
+            </w:pPr>
+            <w:r>
+              <w:rPr>
+                <w:rFonts w:ascii="Arial" w:hAnsi="Arial"/>
+              </w:rPr>
+            </w:r>
+            <w:r/>
+          </w:p>
+          <w:p>
+            <w:pPr>
+              <w:pStyle w:val="TableContents"/>
+              <w:jc w:val="center"/>
+              <w:rPr>
+                <w:sz w:val="24"/>
+                <w:sz w:val="24"/>
+                <w:szCs w:val="24"/>
+                <w:rFonts w:ascii="Arial" w:hAnsi="Arial" w:eastAsia="SimSun" w:cs="Lucida Sans"/>
+                <w:color w:val="00000A"/>
+                <w:lang w:val="en-US" w:eastAsia="zh-CN" w:bidi="hi-IN"/>
               </w:rPr>
             </w:pPr>
             <w:r>
@@ -799,22 +897,32 @@
               <w:pStyle w:val="TableContents"/>
               <w:jc w:val="center"/>
               <w:rPr>
-                <w:rFonts w:ascii="Arial" w:hAnsi="Arial"/>
-              </w:rPr>
-            </w:pPr>
-            <w:r>
-              <w:rPr>
-                <w:rFonts w:ascii="Arial" w:hAnsi="Arial"/>
-              </w:rPr>
-            </w:r>
-            <w:r/>
-          </w:p>
-          <w:p>
-            <w:pPr>
-              <w:pStyle w:val="TableContents"/>
-              <w:jc w:val="center"/>
-              <w:rPr>
-                <w:rFonts w:ascii="Arial" w:hAnsi="Arial"/>
+                <w:sz w:val="24"/>
+                <w:sz w:val="24"/>
+                <w:szCs w:val="24"/>
+                <w:rFonts w:ascii="Arial" w:hAnsi="Arial" w:eastAsia="SimSun" w:cs="Lucida Sans"/>
+                <w:color w:val="00000A"/>
+                <w:lang w:val="en-US" w:eastAsia="zh-CN" w:bidi="hi-IN"/>
+              </w:rPr>
+            </w:pPr>
+            <w:r>
+              <w:rPr>
+                <w:rFonts w:ascii="Arial" w:hAnsi="Arial"/>
+              </w:rPr>
+            </w:r>
+            <w:r/>
+          </w:p>
+          <w:p>
+            <w:pPr>
+              <w:pStyle w:val="TableContents"/>
+              <w:jc w:val="center"/>
+              <w:rPr>
+                <w:sz w:val="24"/>
+                <w:sz w:val="24"/>
+                <w:szCs w:val="24"/>
+                <w:rFonts w:ascii="Arial" w:hAnsi="Arial" w:eastAsia="SimSun" w:cs="Lucida Sans"/>
+                <w:color w:val="00000A"/>
+                <w:lang w:val="en-US" w:eastAsia="zh-CN" w:bidi="hi-IN"/>
               </w:rPr>
             </w:pPr>
             <w:r>
@@ -845,22 +953,32 @@
               <w:pStyle w:val="TableContents"/>
               <w:jc w:val="center"/>
               <w:rPr>
-                <w:rFonts w:ascii="Arial" w:hAnsi="Arial"/>
-              </w:rPr>
-            </w:pPr>
-            <w:r>
-              <w:rPr>
-                <w:rFonts w:ascii="Arial" w:hAnsi="Arial"/>
-              </w:rPr>
-            </w:r>
-            <w:r/>
-          </w:p>
-          <w:p>
-            <w:pPr>
-              <w:pStyle w:val="TableContents"/>
-              <w:jc w:val="center"/>
-              <w:rPr>
-                <w:rFonts w:ascii="Arial" w:hAnsi="Arial"/>
+                <w:sz w:val="24"/>
+                <w:sz w:val="24"/>
+                <w:szCs w:val="24"/>
+                <w:rFonts w:ascii="Arial" w:hAnsi="Arial" w:eastAsia="SimSun" w:cs="Lucida Sans"/>
+                <w:color w:val="00000A"/>
+                <w:lang w:val="en-US" w:eastAsia="zh-CN" w:bidi="hi-IN"/>
+              </w:rPr>
+            </w:pPr>
+            <w:r>
+              <w:rPr>
+                <w:rFonts w:ascii="Arial" w:hAnsi="Arial"/>
+              </w:rPr>
+            </w:r>
+            <w:r/>
+          </w:p>
+          <w:p>
+            <w:pPr>
+              <w:pStyle w:val="TableContents"/>
+              <w:jc w:val="center"/>
+              <w:rPr>
+                <w:sz w:val="24"/>
+                <w:sz w:val="24"/>
+                <w:szCs w:val="24"/>
+                <w:rFonts w:ascii="Arial" w:hAnsi="Arial" w:eastAsia="SimSun" w:cs="Lucida Sans"/>
+                <w:color w:val="00000A"/>
+                <w:lang w:val="en-US" w:eastAsia="zh-CN" w:bidi="hi-IN"/>
               </w:rPr>
             </w:pPr>
             <w:r>
@@ -891,7 +1009,12 @@
               <w:pStyle w:val="TableContents"/>
               <w:jc w:val="center"/>
               <w:rPr>
-                <w:rFonts w:ascii="Arial" w:hAnsi="Arial"/>
+                <w:sz w:val="24"/>
+                <w:sz w:val="24"/>
+                <w:szCs w:val="24"/>
+                <w:rFonts w:ascii="Arial" w:hAnsi="Arial" w:eastAsia="SimSun" w:cs="Lucida Sans"/>
+                <w:color w:val="00000A"/>
+                <w:lang w:val="en-US" w:eastAsia="zh-CN" w:bidi="hi-IN"/>
               </w:rPr>
             </w:pPr>
             <w:r>
@@ -922,22 +1045,32 @@
               <w:pStyle w:val="TableContents"/>
               <w:jc w:val="center"/>
               <w:rPr>
-                <w:rFonts w:ascii="Arial" w:hAnsi="Arial"/>
-              </w:rPr>
-            </w:pPr>
-            <w:r>
-              <w:rPr>
-                <w:rFonts w:ascii="Arial" w:hAnsi="Arial"/>
-              </w:rPr>
-            </w:r>
-            <w:r/>
-          </w:p>
-          <w:p>
-            <w:pPr>
-              <w:pStyle w:val="TableContents"/>
-              <w:jc w:val="center"/>
-              <w:rPr>
-                <w:rFonts w:ascii="Arial" w:hAnsi="Arial"/>
+                <w:sz w:val="24"/>
+                <w:sz w:val="24"/>
+                <w:szCs w:val="24"/>
+                <w:rFonts w:ascii="Arial" w:hAnsi="Arial" w:eastAsia="SimSun" w:cs="Lucida Sans"/>
+                <w:color w:val="00000A"/>
+                <w:lang w:val="en-US" w:eastAsia="zh-CN" w:bidi="hi-IN"/>
+              </w:rPr>
+            </w:pPr>
+            <w:r>
+              <w:rPr>
+                <w:rFonts w:ascii="Arial" w:hAnsi="Arial"/>
+              </w:rPr>
+            </w:r>
+            <w:r/>
+          </w:p>
+          <w:p>
+            <w:pPr>
+              <w:pStyle w:val="TableContents"/>
+              <w:jc w:val="center"/>
+              <w:rPr>
+                <w:sz w:val="24"/>
+                <w:sz w:val="24"/>
+                <w:szCs w:val="24"/>
+                <w:rFonts w:ascii="Arial" w:hAnsi="Arial" w:eastAsia="SimSun" w:cs="Lucida Sans"/>
+                <w:color w:val="00000A"/>
+                <w:lang w:val="en-US" w:eastAsia="zh-CN" w:bidi="hi-IN"/>
               </w:rPr>
             </w:pPr>
             <w:r>
@@ -966,17 +1099,18 @@
         </w:tc>
         <w:tc>
           <w:tcPr>
-            <w:tcW w:w="2880" w:type="dxa"/>
+            <w:tcW w:w="2882" w:type="dxa"/>
             <w:tcBorders>
-              <w:left w:val="single" w:sz="2" w:space="0" w:color="000000"/>
-              <w:bottom w:val="single" w:sz="2" w:space="0" w:color="000000"/>
-              <w:right w:val="single" w:sz="2" w:space="0" w:color="000000"/>
-              <w:insideH w:val="single" w:sz="2" w:space="0" w:color="000000"/>
-              <w:insideV w:val="single" w:sz="2" w:space="0" w:color="000000"/>
+              <w:top w:val="single" w:sz="2" w:space="0" w:color="000001"/>
+              <w:left w:val="single" w:sz="2" w:space="0" w:color="000001"/>
+              <w:bottom w:val="single" w:sz="2" w:space="0" w:color="000001"/>
+              <w:right w:val="single" w:sz="2" w:space="0" w:color="000001"/>
+              <w:insideH w:val="single" w:sz="2" w:space="0" w:color="000001"/>
+              <w:insideV w:val="single" w:sz="2" w:space="0" w:color="000001"/>
             </w:tcBorders>
             <w:shd w:fill="auto" w:val="clear"/>
             <w:tcMar>
-              <w:left w:w="54" w:type="dxa"/>
+              <w:left w:w="51" w:type="dxa"/>
             </w:tcMar>
           </w:tcPr>
           <w:p>
@@ -1003,22 +1137,32 @@
               <w:pStyle w:val="TableContents"/>
               <w:jc w:val="center"/>
               <w:rPr>
-                <w:rFonts w:ascii="Arial" w:hAnsi="Arial"/>
-              </w:rPr>
-            </w:pPr>
-            <w:r>
-              <w:rPr>
-                <w:rFonts w:ascii="Arial" w:hAnsi="Arial"/>
-              </w:rPr>
-            </w:r>
-            <w:r/>
-          </w:p>
-          <w:p>
-            <w:pPr>
-              <w:pStyle w:val="TableContents"/>
-              <w:jc w:val="center"/>
-              <w:rPr>
-                <w:rFonts w:ascii="Arial" w:hAnsi="Arial"/>
+                <w:sz w:val="24"/>
+                <w:sz w:val="24"/>
+                <w:szCs w:val="24"/>
+                <w:rFonts w:ascii="Arial" w:hAnsi="Arial" w:eastAsia="SimSun" w:cs="Lucida Sans"/>
+                <w:color w:val="00000A"/>
+                <w:lang w:val="en-US" w:eastAsia="zh-CN" w:bidi="hi-IN"/>
+              </w:rPr>
+            </w:pPr>
+            <w:r>
+              <w:rPr>
+                <w:rFonts w:ascii="Arial" w:hAnsi="Arial"/>
+              </w:rPr>
+            </w:r>
+            <w:r/>
+          </w:p>
+          <w:p>
+            <w:pPr>
+              <w:pStyle w:val="TableContents"/>
+              <w:jc w:val="center"/>
+              <w:rPr>
+                <w:sz w:val="24"/>
+                <w:sz w:val="24"/>
+                <w:szCs w:val="24"/>
+                <w:rFonts w:ascii="Arial" w:hAnsi="Arial" w:eastAsia="SimSun" w:cs="Lucida Sans"/>
+                <w:color w:val="00000A"/>
+                <w:lang w:val="en-US" w:eastAsia="zh-CN" w:bidi="hi-IN"/>
               </w:rPr>
             </w:pPr>
             <w:r>
@@ -1052,22 +1196,32 @@
               <w:pStyle w:val="TableContents"/>
               <w:jc w:val="center"/>
               <w:rPr>
-                <w:rFonts w:ascii="Arial" w:hAnsi="Arial"/>
-              </w:rPr>
-            </w:pPr>
-            <w:r>
-              <w:rPr>
-                <w:rFonts w:ascii="Arial" w:hAnsi="Arial"/>
-              </w:rPr>
-            </w:r>
-            <w:r/>
-          </w:p>
-          <w:p>
-            <w:pPr>
-              <w:pStyle w:val="TableContents"/>
-              <w:jc w:val="center"/>
-              <w:rPr>
-                <w:rFonts w:ascii="Arial" w:hAnsi="Arial"/>
+                <w:sz w:val="24"/>
+                <w:sz w:val="24"/>
+                <w:szCs w:val="24"/>
+                <w:rFonts w:ascii="Arial" w:hAnsi="Arial" w:eastAsia="SimSun" w:cs="Lucida Sans"/>
+                <w:color w:val="00000A"/>
+                <w:lang w:val="en-US" w:eastAsia="zh-CN" w:bidi="hi-IN"/>
+              </w:rPr>
+            </w:pPr>
+            <w:r>
+              <w:rPr>
+                <w:rFonts w:ascii="Arial" w:hAnsi="Arial"/>
+              </w:rPr>
+            </w:r>
+            <w:r/>
+          </w:p>
+          <w:p>
+            <w:pPr>
+              <w:pStyle w:val="TableContents"/>
+              <w:jc w:val="center"/>
+              <w:rPr>
+                <w:sz w:val="24"/>
+                <w:sz w:val="24"/>
+                <w:szCs w:val="24"/>
+                <w:rFonts w:ascii="Arial" w:hAnsi="Arial" w:eastAsia="SimSun" w:cs="Lucida Sans"/>
+                <w:color w:val="00000A"/>
+                <w:lang w:val="en-US" w:eastAsia="zh-CN" w:bidi="hi-IN"/>
               </w:rPr>
             </w:pPr>
             <w:r>
@@ -1101,22 +1255,32 @@
               <w:pStyle w:val="TableContents"/>
               <w:jc w:val="center"/>
               <w:rPr>
-                <w:rFonts w:ascii="Arial" w:hAnsi="Arial"/>
-              </w:rPr>
-            </w:pPr>
-            <w:r>
-              <w:rPr>
-                <w:rFonts w:ascii="Arial" w:hAnsi="Arial"/>
-              </w:rPr>
-            </w:r>
-            <w:r/>
-          </w:p>
-          <w:p>
-            <w:pPr>
-              <w:pStyle w:val="TableContents"/>
-              <w:jc w:val="center"/>
-              <w:rPr>
-                <w:rFonts w:ascii="Arial" w:hAnsi="Arial"/>
+                <w:sz w:val="24"/>
+                <w:sz w:val="24"/>
+                <w:szCs w:val="24"/>
+                <w:rFonts w:ascii="Arial" w:hAnsi="Arial" w:eastAsia="SimSun" w:cs="Lucida Sans"/>
+                <w:color w:val="00000A"/>
+                <w:lang w:val="en-US" w:eastAsia="zh-CN" w:bidi="hi-IN"/>
+              </w:rPr>
+            </w:pPr>
+            <w:r>
+              <w:rPr>
+                <w:rFonts w:ascii="Arial" w:hAnsi="Arial"/>
+              </w:rPr>
+            </w:r>
+            <w:r/>
+          </w:p>
+          <w:p>
+            <w:pPr>
+              <w:pStyle w:val="TableContents"/>
+              <w:jc w:val="center"/>
+              <w:rPr>
+                <w:sz w:val="24"/>
+                <w:sz w:val="24"/>
+                <w:szCs w:val="24"/>
+                <w:rFonts w:ascii="Arial" w:hAnsi="Arial" w:eastAsia="SimSun" w:cs="Lucida Sans"/>
+                <w:color w:val="00000A"/>
+                <w:lang w:val="en-US" w:eastAsia="zh-CN" w:bidi="hi-IN"/>
               </w:rPr>
             </w:pPr>
             <w:r>
@@ -1150,7 +1314,12 @@
               <w:pStyle w:val="TableContents"/>
               <w:jc w:val="center"/>
               <w:rPr>
-                <w:rFonts w:ascii="Arial" w:hAnsi="Arial"/>
+                <w:sz w:val="24"/>
+                <w:sz w:val="24"/>
+                <w:szCs w:val="24"/>
+                <w:rFonts w:ascii="Arial" w:hAnsi="Arial" w:eastAsia="SimSun" w:cs="Lucida Sans"/>
+                <w:color w:val="00000A"/>
+                <w:lang w:val="en-US" w:eastAsia="zh-CN" w:bidi="hi-IN"/>
               </w:rPr>
             </w:pPr>
             <w:r>
@@ -1184,7 +1353,12 @@
               <w:pStyle w:val="TableContents"/>
               <w:jc w:val="center"/>
               <w:rPr>
-                <w:rFonts w:ascii="Arial" w:hAnsi="Arial"/>
+                <w:sz w:val="24"/>
+                <w:sz w:val="24"/>
+                <w:szCs w:val="24"/>
+                <w:rFonts w:ascii="Arial" w:hAnsi="Arial" w:eastAsia="SimSun" w:cs="Lucida Sans"/>
+                <w:color w:val="00000A"/>
+                <w:lang w:val="en-US" w:eastAsia="zh-CN" w:bidi="hi-IN"/>
               </w:rPr>
             </w:pPr>
             <w:r>
@@ -1218,7 +1392,12 @@
               <w:pStyle w:val="TableContents"/>
               <w:jc w:val="center"/>
               <w:rPr>
-                <w:rFonts w:ascii="Arial" w:hAnsi="Arial"/>
+                <w:sz w:val="24"/>
+                <w:sz w:val="24"/>
+                <w:szCs w:val="24"/>
+                <w:rFonts w:ascii="Arial" w:hAnsi="Arial" w:eastAsia="SimSun" w:cs="Lucida Sans"/>
+                <w:color w:val="00000A"/>
+                <w:lang w:val="en-US" w:eastAsia="zh-CN" w:bidi="hi-IN"/>
               </w:rPr>
             </w:pPr>
             <w:r>
@@ -1253,15 +1432,16 @@
         <w:trPr/>
         <w:tc>
           <w:tcPr>
-            <w:tcW w:w="1800" w:type="dxa"/>
+            <w:tcW w:w="1799" w:type="dxa"/>
             <w:tcBorders>
-              <w:left w:val="single" w:sz="2" w:space="0" w:color="000000"/>
-              <w:bottom w:val="single" w:sz="2" w:space="0" w:color="000000"/>
-              <w:insideH w:val="single" w:sz="2" w:space="0" w:color="000000"/>
+              <w:top w:val="single" w:sz="2" w:space="0" w:color="000001"/>
+              <w:left w:val="single" w:sz="2" w:space="0" w:color="000001"/>
+              <w:bottom w:val="single" w:sz="2" w:space="0" w:color="000001"/>
+              <w:insideH w:val="single" w:sz="2" w:space="0" w:color="000001"/>
             </w:tcBorders>
             <w:shd w:fill="auto" w:val="clear"/>
             <w:tcMar>
-              <w:left w:w="54" w:type="dxa"/>
+              <w:left w:w="51" w:type="dxa"/>
             </w:tcMar>
           </w:tcPr>
           <w:p>
@@ -1283,15 +1463,16 @@
         </w:tc>
         <w:tc>
           <w:tcPr>
-            <w:tcW w:w="2880" w:type="dxa"/>
+            <w:tcW w:w="2879" w:type="dxa"/>
             <w:tcBorders>
-              <w:left w:val="single" w:sz="2" w:space="0" w:color="000000"/>
-              <w:bottom w:val="single" w:sz="2" w:space="0" w:color="000000"/>
-              <w:insideH w:val="single" w:sz="2" w:space="0" w:color="000000"/>
+              <w:top w:val="single" w:sz="2" w:space="0" w:color="000001"/>
+              <w:left w:val="single" w:sz="2" w:space="0" w:color="000001"/>
+              <w:bottom w:val="single" w:sz="2" w:space="0" w:color="000001"/>
+              <w:insideH w:val="single" w:sz="2" w:space="0" w:color="000001"/>
             </w:tcBorders>
             <w:shd w:fill="auto" w:val="clear"/>
             <w:tcMar>
-              <w:left w:w="54" w:type="dxa"/>
+              <w:left w:w="51" w:type="dxa"/>
             </w:tcMar>
           </w:tcPr>
           <w:p>
@@ -1312,15 +1493,16 @@
         </w:tc>
         <w:tc>
           <w:tcPr>
-            <w:tcW w:w="2700" w:type="dxa"/>
+            <w:tcW w:w="2699" w:type="dxa"/>
             <w:tcBorders>
-              <w:left w:val="single" w:sz="2" w:space="0" w:color="000000"/>
-              <w:bottom w:val="single" w:sz="2" w:space="0" w:color="000000"/>
-              <w:insideH w:val="single" w:sz="2" w:space="0" w:color="000000"/>
+              <w:top w:val="single" w:sz="2" w:space="0" w:color="000001"/>
+              <w:left w:val="single" w:sz="2" w:space="0" w:color="000001"/>
+              <w:bottom w:val="single" w:sz="2" w:space="0" w:color="000001"/>
+              <w:insideH w:val="single" w:sz="2" w:space="0" w:color="000001"/>
             </w:tcBorders>
             <w:shd w:fill="auto" w:val="clear"/>
             <w:tcMar>
-              <w:left w:w="54" w:type="dxa"/>
+              <w:left w:w="51" w:type="dxa"/>
             </w:tcMar>
           </w:tcPr>
           <w:p>
@@ -1342,17 +1524,18 @@
         </w:tc>
         <w:tc>
           <w:tcPr>
-            <w:tcW w:w="2880" w:type="dxa"/>
+            <w:tcW w:w="2882" w:type="dxa"/>
             <w:tcBorders>
-              <w:left w:val="single" w:sz="2" w:space="0" w:color="000000"/>
-              <w:bottom w:val="single" w:sz="2" w:space="0" w:color="000000"/>
-              <w:right w:val="single" w:sz="2" w:space="0" w:color="000000"/>
-              <w:insideH w:val="single" w:sz="2" w:space="0" w:color="000000"/>
-              <w:insideV w:val="single" w:sz="2" w:space="0" w:color="000000"/>
+              <w:top w:val="single" w:sz="2" w:space="0" w:color="000001"/>
+              <w:left w:val="single" w:sz="2" w:space="0" w:color="000001"/>
+              <w:bottom w:val="single" w:sz="2" w:space="0" w:color="000001"/>
+              <w:right w:val="single" w:sz="2" w:space="0" w:color="000001"/>
+              <w:insideH w:val="single" w:sz="2" w:space="0" w:color="000001"/>
+              <w:insideV w:val="single" w:sz="2" w:space="0" w:color="000001"/>
             </w:tcBorders>
             <w:shd w:fill="auto" w:val="clear"/>
             <w:tcMar>
-              <w:left w:w="54" w:type="dxa"/>
+              <w:left w:w="51" w:type="dxa"/>
             </w:tcMar>
           </w:tcPr>
           <w:p>
@@ -1381,13 +1564,16 @@
       <w:pPr>
         <w:pStyle w:val="Normal"/>
         <w:rPr>
-          <w:rFonts w:ascii="Arial" w:hAnsi="Arial"/>
+          <w:sz w:val="24"/>
+          <w:sz w:val="24"/>
+          <w:szCs w:val="24"/>
+          <w:rFonts w:ascii="Liberation Serif" w:hAnsi="Liberation Serif" w:eastAsia="SimSun" w:cs="Lucida Sans"/>
+          <w:color w:val="00000A"/>
+          <w:lang w:val="en-US" w:eastAsia="zh-CN" w:bidi="hi-IN"/>
         </w:rPr>
       </w:pPr>
       <w:r>
-        <w:rPr>
-          <w:rFonts w:ascii="Arial" w:hAnsi="Arial"/>
-        </w:rPr>
+        <w:rPr/>
       </w:r>
       <w:r/>
     </w:p>
@@ -1398,136 +1584,10 @@
       <w:pgNumType w:fmt="decimal"/>
       <w:formProt w:val="false"/>
       <w:textDirection w:val="lrTb"/>
+      <w:docGrid w:type="default" w:linePitch="240" w:charSpace="4294961151"/>
     </w:sectPr>
   </w:body>
 </w:document>
-</file>
-
-<file path=word/numbering.xml><?xml version="1.0" encoding="utf-8"?>
-<w:numbering xmlns:w="http://schemas.openxmlformats.org/wordprocessingml/2006/main" xmlns:o="urn:schemas-microsoft-com:office:office" xmlns:r="http://schemas.openxmlformats.org/officeDocument/2006/relationships" xmlns:v="urn:schemas-microsoft-com:vml">
-  <w:abstractNum w:abstractNumId="1">
-    <w:lvl w:ilvl="0">
-      <w:start w:val="1"/>
-      <w:numFmt w:val="none"/>
-      <w:suff w:val="nothing"/>
-      <w:lvlText w:val=""/>
-      <w:lvlJc w:val="left"/>
-      <w:pPr>
-        <w:tabs>
-          <w:tab w:val="num" w:pos="432"/>
-        </w:tabs>
-        <w:ind w:left="432" w:hanging="432"/>
-      </w:pPr>
-    </w:lvl>
-    <w:lvl w:ilvl="1">
-      <w:start w:val="1"/>
-      <w:numFmt w:val="none"/>
-      <w:suff w:val="nothing"/>
-      <w:lvlText w:val=""/>
-      <w:lvlJc w:val="left"/>
-      <w:pPr>
-        <w:tabs>
-          <w:tab w:val="num" w:pos="576"/>
-        </w:tabs>
-        <w:ind w:left="576" w:hanging="576"/>
-      </w:pPr>
-    </w:lvl>
-    <w:lvl w:ilvl="2">
-      <w:start w:val="1"/>
-      <w:numFmt w:val="none"/>
-      <w:suff w:val="nothing"/>
-      <w:lvlText w:val=""/>
-      <w:lvlJc w:val="left"/>
-      <w:pPr>
-        <w:tabs>
-          <w:tab w:val="num" w:pos="720"/>
-        </w:tabs>
-        <w:ind w:left="720" w:hanging="720"/>
-      </w:pPr>
-    </w:lvl>
-    <w:lvl w:ilvl="3">
-      <w:start w:val="1"/>
-      <w:numFmt w:val="none"/>
-      <w:suff w:val="nothing"/>
-      <w:lvlText w:val=""/>
-      <w:lvlJc w:val="left"/>
-      <w:pPr>
-        <w:tabs>
-          <w:tab w:val="num" w:pos="864"/>
-        </w:tabs>
-        <w:ind w:left="864" w:hanging="864"/>
-      </w:pPr>
-    </w:lvl>
-    <w:lvl w:ilvl="4">
-      <w:start w:val="1"/>
-      <w:numFmt w:val="none"/>
-      <w:suff w:val="nothing"/>
-      <w:lvlText w:val=""/>
-      <w:lvlJc w:val="left"/>
-      <w:pPr>
-        <w:tabs>
-          <w:tab w:val="num" w:pos="1008"/>
-        </w:tabs>
-        <w:ind w:left="1008" w:hanging="1008"/>
-      </w:pPr>
-    </w:lvl>
-    <w:lvl w:ilvl="5">
-      <w:start w:val="1"/>
-      <w:numFmt w:val="none"/>
-      <w:suff w:val="nothing"/>
-      <w:lvlText w:val=""/>
-      <w:lvlJc w:val="left"/>
-      <w:pPr>
-        <w:tabs>
-          <w:tab w:val="num" w:pos="1152"/>
-        </w:tabs>
-        <w:ind w:left="1152" w:hanging="1152"/>
-      </w:pPr>
-    </w:lvl>
-    <w:lvl w:ilvl="6">
-      <w:start w:val="1"/>
-      <w:numFmt w:val="none"/>
-      <w:suff w:val="nothing"/>
-      <w:lvlText w:val=""/>
-      <w:lvlJc w:val="left"/>
-      <w:pPr>
-        <w:tabs>
-          <w:tab w:val="num" w:pos="1296"/>
-        </w:tabs>
-        <w:ind w:left="1296" w:hanging="1296"/>
-      </w:pPr>
-    </w:lvl>
-    <w:lvl w:ilvl="7">
-      <w:start w:val="1"/>
-      <w:numFmt w:val="none"/>
-      <w:suff w:val="nothing"/>
-      <w:lvlText w:val=""/>
-      <w:lvlJc w:val="left"/>
-      <w:pPr>
-        <w:tabs>
-          <w:tab w:val="num" w:pos="1440"/>
-        </w:tabs>
-        <w:ind w:left="1440" w:hanging="1440"/>
-      </w:pPr>
-    </w:lvl>
-    <w:lvl w:ilvl="8">
-      <w:start w:val="1"/>
-      <w:numFmt w:val="none"/>
-      <w:suff w:val="nothing"/>
-      <w:lvlText w:val=""/>
-      <w:lvlJc w:val="left"/>
-      <w:pPr>
-        <w:tabs>
-          <w:tab w:val="num" w:pos="1584"/>
-        </w:tabs>
-        <w:ind w:left="1584" w:hanging="1584"/>
-      </w:pPr>
-    </w:lvl>
-  </w:abstractNum>
-  <w:num w:numId="1">
-    <w:abstractNumId w:val="1"/>
-  </w:num>
-</w:numbering>
 </file>
 
 <file path=word/styles.xml><?xml version="1.0" encoding="utf-8"?>
@@ -1536,7 +1596,6 @@
     <w:rPrDefault>
       <w:rPr>
         <w:rFonts w:ascii="Liberation Serif" w:hAnsi="Liberation Serif" w:eastAsia="SimSun" w:cs="Lucida Sans"/>
-        <w:sz w:val="24"/>
         <w:szCs w:val="24"/>
         <w:lang w:val="en-US" w:eastAsia="zh-CN" w:bidi="hi-IN"/>
       </w:rPr>
@@ -1550,10 +1609,12 @@
     <w:pPr>
       <w:widowControl w:val="false"/>
       <w:suppressAutoHyphens w:val="true"/>
+      <w:bidi w:val="0"/>
+      <w:jc w:val="left"/>
     </w:pPr>
     <w:rPr>
       <w:rFonts w:ascii="Liberation Serif" w:hAnsi="Liberation Serif" w:eastAsia="SimSun" w:cs="Lucida Sans"/>
-      <w:color w:val="auto"/>
+      <w:color w:val="00000A"/>
       <w:sz w:val="24"/>
       <w:szCs w:val="24"/>
       <w:lang w:val="en-US" w:eastAsia="zh-CN" w:bidi="hi-IN"/>
@@ -1562,14 +1623,8 @@
   <w:style w:type="paragraph" w:styleId="Heading1">
     <w:name w:val="Heading 1"/>
     <w:basedOn w:val="Heading"/>
-    <w:next w:val="TextBody"/>
     <w:pPr>
-      <w:numPr>
-        <w:ilvl w:val="0"/>
-        <w:numId w:val="1"/>
-      </w:numPr>
       <w:spacing w:before="240" w:after="120"/>
-      <w:outlineLvl w:val="0"/>
       <w:outlineLvl w:val="0"/>
     </w:pPr>
     <w:rPr>
@@ -1582,14 +1637,8 @@
   <w:style w:type="paragraph" w:styleId="Heading2">
     <w:name w:val="Heading 2"/>
     <w:basedOn w:val="Heading"/>
-    <w:next w:val="TextBody"/>
     <w:pPr>
-      <w:numPr>
-        <w:ilvl w:val="1"/>
-        <w:numId w:val="1"/>
-      </w:numPr>
       <w:spacing w:before="200" w:after="120"/>
-      <w:outlineLvl w:val="1"/>
       <w:outlineLvl w:val="1"/>
     </w:pPr>
     <w:rPr>
@@ -1602,14 +1651,8 @@
   <w:style w:type="paragraph" w:styleId="Heading3">
     <w:name w:val="Heading 3"/>
     <w:basedOn w:val="Heading"/>
-    <w:next w:val="TextBody"/>
     <w:pPr>
-      <w:numPr>
-        <w:ilvl w:val="2"/>
-        <w:numId w:val="1"/>
-      </w:numPr>
       <w:spacing w:before="140" w:after="120"/>
-      <w:outlineLvl w:val="2"/>
       <w:outlineLvl w:val="2"/>
     </w:pPr>
     <w:rPr>
@@ -1687,7 +1730,6 @@
   <w:style w:type="paragraph" w:styleId="Title">
     <w:name w:val="Title"/>
     <w:basedOn w:val="Heading"/>
-    <w:next w:val="TextBody"/>
     <w:pPr>
       <w:jc w:val="center"/>
     </w:pPr>
@@ -1701,7 +1743,6 @@
   <w:style w:type="paragraph" w:styleId="Subtitle">
     <w:name w:val="Subtitle"/>
     <w:basedOn w:val="Heading"/>
-    <w:next w:val="TextBody"/>
     <w:pPr>
       <w:spacing w:before="60" w:after="120"/>
       <w:jc w:val="center"/>

</xml_diff>